<commit_message>
Improved the template: now it it compatible with the SoftUni Curse Converter: https://github.com/SoftUni/SoftUni-Course-Converter
</commit_message>
<xml_diff>
--- a/Document-Templates/BG-IT-Edu-Document-Template-Oct-2020.docx
+++ b/Document-Templates/BG-IT-Edu-Document-Template-Oct-2020.docx
@@ -290,6 +290,9 @@
     <w:p>
       <w:pPr>
         <w:spacing w:after="160" w:line="259" w:lineRule="auto"/>
+        <w:rPr>
+          <w:lang w:val="bg-BG"/>
+        </w:rPr>
       </w:pPr>
       <w:r>
         <w:rPr>
@@ -3921,21 +3924,7 @@
         <w:rPr>
           <w:lang w:val="bg-BG"/>
         </w:rPr>
-        <w:t xml:space="preserve">Напишете програма, която да прочете масив от </w:t>
-      </w:r>
-      <w:proofErr w:type="spellStart"/>
-      <w:r>
-        <w:rPr>
-          <w:lang w:val="bg-BG"/>
-        </w:rPr>
-        <w:t>симовлни</w:t>
-      </w:r>
-      <w:proofErr w:type="spellEnd"/>
-      <w:r>
-        <w:rPr>
-          <w:lang w:val="bg-BG"/>
-        </w:rPr>
-        <w:t xml:space="preserve"> низове, обръща масива и печата на неговите елементи. Входът се състои от поредица от низове, разделени с интервал. Отпечатва резултата на един ред с разделител интервал.</w:t>
+        <w:t>Напишете програма, която да прочете масив от симовлни низове, обръща масива и печата на неговите елементи. Входът се състои от поредица от низове, разделени с интервал. Отпечатва резултата на един ред с разделител интервал.</w:t>
       </w:r>
     </w:p>
     <w:p>
@@ -4444,7 +4433,7 @@
       <mc:AlternateContent>
         <mc:Choice Requires="wps">
           <w:drawing>
-            <wp:anchor distT="0" distB="0" distL="114300" distR="114300" simplePos="0" relativeHeight="251660288" behindDoc="0" locked="0" layoutInCell="1" allowOverlap="1" wp14:anchorId="20F6F31C" wp14:editId="3CD93796">
+            <wp:anchor distT="0" distB="0" distL="114300" distR="114300" simplePos="0" relativeHeight="251660288" behindDoc="0" locked="0" layoutInCell="1" allowOverlap="1" wp14:anchorId="7ACB1FAE" wp14:editId="5D8B3E36">
               <wp:simplePos x="0" y="0"/>
               <wp:positionH relativeFrom="column">
                 <wp:posOffset>42545</wp:posOffset>
@@ -4577,6 +4566,7 @@
                             <w:spacing w:after="80" w:line="240" w:lineRule="auto"/>
                             <w:jc w:val="both"/>
                             <w:rPr>
+                              <w:noProof/>
                               <w:color w:val="95B3D7" w:themeColor="accent1" w:themeTint="99"/>
                               <w:sz w:val="17"/>
                               <w:szCs w:val="17"/>
@@ -4592,16 +4582,112 @@
                                 <w:sz w:val="17"/>
                                 <w:szCs w:val="17"/>
                               </w:rPr>
-                              <w:t>https://github.com/BG-IT-Ed</w:t>
+                              <w:t>https</w:t>
                             </w:r>
                             <w:r>
                               <w:rPr>
                                 <w:rStyle w:val="Hyperlink"/>
+                                <w:noProof/>
+                                <w:color w:val="95B3D7" w:themeColor="accent1" w:themeTint="99"/>
+                                <w:sz w:val="17"/>
+                                <w:szCs w:val="17"/>
+                                <w:lang w:val="ru-RU"/>
+                              </w:rPr>
+                              <w:t>://</w:t>
+                            </w:r>
+                            <w:r>
+                              <w:rPr>
+                                <w:rStyle w:val="Hyperlink"/>
+                                <w:noProof/>
                                 <w:color w:val="95B3D7" w:themeColor="accent1" w:themeTint="99"/>
                                 <w:sz w:val="17"/>
                                 <w:szCs w:val="17"/>
                               </w:rPr>
-                              <w:t>u</w:t>
+                              <w:t>github</w:t>
+                            </w:r>
+                            <w:r>
+                              <w:rPr>
+                                <w:rStyle w:val="Hyperlink"/>
+                                <w:noProof/>
+                                <w:color w:val="95B3D7" w:themeColor="accent1" w:themeTint="99"/>
+                                <w:sz w:val="17"/>
+                                <w:szCs w:val="17"/>
+                                <w:lang w:val="ru-RU"/>
+                              </w:rPr>
+                              <w:t>.</w:t>
+                            </w:r>
+                            <w:r>
+                              <w:rPr>
+                                <w:rStyle w:val="Hyperlink"/>
+                                <w:noProof/>
+                                <w:color w:val="95B3D7" w:themeColor="accent1" w:themeTint="99"/>
+                                <w:sz w:val="17"/>
+                                <w:szCs w:val="17"/>
+                              </w:rPr>
+                              <w:t>com</w:t>
+                            </w:r>
+                            <w:r>
+                              <w:rPr>
+                                <w:rStyle w:val="Hyperlink"/>
+                                <w:noProof/>
+                                <w:color w:val="95B3D7" w:themeColor="accent1" w:themeTint="99"/>
+                                <w:sz w:val="17"/>
+                                <w:szCs w:val="17"/>
+                                <w:lang w:val="ru-RU"/>
+                              </w:rPr>
+                              <w:t>/</w:t>
+                            </w:r>
+                            <w:r>
+                              <w:rPr>
+                                <w:rStyle w:val="Hyperlink"/>
+                                <w:noProof/>
+                                <w:color w:val="95B3D7" w:themeColor="accent1" w:themeTint="99"/>
+                                <w:sz w:val="17"/>
+                                <w:szCs w:val="17"/>
+                              </w:rPr>
+                              <w:t>BG</w:t>
+                            </w:r>
+                            <w:r>
+                              <w:rPr>
+                                <w:rStyle w:val="Hyperlink"/>
+                                <w:noProof/>
+                                <w:color w:val="95B3D7" w:themeColor="accent1" w:themeTint="99"/>
+                                <w:sz w:val="17"/>
+                                <w:szCs w:val="17"/>
+                                <w:lang w:val="ru-RU"/>
+                              </w:rPr>
+                              <w:t>-</w:t>
+                            </w:r>
+                            <w:r>
+                              <w:rPr>
+                                <w:rStyle w:val="Hyperlink"/>
+                                <w:noProof/>
+                                <w:color w:val="95B3D7" w:themeColor="accent1" w:themeTint="99"/>
+                                <w:sz w:val="17"/>
+                                <w:szCs w:val="17"/>
+                              </w:rPr>
+                              <w:t>IT</w:t>
+                            </w:r>
+                            <w:r>
+                              <w:rPr>
+                                <w:rStyle w:val="Hyperlink"/>
+                                <w:noProof/>
+                                <w:color w:val="95B3D7" w:themeColor="accent1" w:themeTint="99"/>
+                                <w:sz w:val="17"/>
+                                <w:szCs w:val="17"/>
+                                <w:lang w:val="ru-RU"/>
+                              </w:rPr>
+                              <w:t>-</w:t>
+                            </w:r>
+                            <w:r>
+                              <w:rPr>
+                                <w:rStyle w:val="Hyperlink"/>
+                                <w:noProof/>
+                                <w:color w:val="95B3D7" w:themeColor="accent1" w:themeTint="99"/>
+                                <w:sz w:val="17"/>
+                                <w:szCs w:val="17"/>
+                              </w:rPr>
+                              <w:t>Edu</w:t>
                             </w:r>
                           </w:hyperlink>
                         </w:p>
@@ -4624,7 +4710,7 @@
         </mc:Choice>
         <mc:Fallback>
           <w:pict>
-            <v:shapetype w14:anchorId="20F6F31C" id="_x0000_t202" coordsize="21600,21600" o:spt="202" path="m,l,21600r21600,l21600,xe">
+            <v:shapetype w14:anchorId="7ACB1FAE" id="_x0000_t202" coordsize="21600,21600" o:spt="202" path="m,l,21600r21600,l21600,xe">
               <v:stroke joinstyle="miter"/>
               <v:path gradientshapeok="t" o:connecttype="rect"/>
             </v:shapetype>
@@ -4725,6 +4811,7 @@
                       <w:spacing w:after="80" w:line="240" w:lineRule="auto"/>
                       <w:jc w:val="both"/>
                       <w:rPr>
+                        <w:noProof/>
                         <w:color w:val="95B3D7" w:themeColor="accent1" w:themeTint="99"/>
                         <w:sz w:val="17"/>
                         <w:szCs w:val="17"/>
@@ -4740,16 +4827,112 @@
                           <w:sz w:val="17"/>
                           <w:szCs w:val="17"/>
                         </w:rPr>
-                        <w:t>https://github.com/BG-IT-Ed</w:t>
+                        <w:t>https</w:t>
                       </w:r>
                       <w:r>
                         <w:rPr>
                           <w:rStyle w:val="Hyperlink"/>
+                          <w:noProof/>
+                          <w:color w:val="95B3D7" w:themeColor="accent1" w:themeTint="99"/>
+                          <w:sz w:val="17"/>
+                          <w:szCs w:val="17"/>
+                          <w:lang w:val="ru-RU"/>
+                        </w:rPr>
+                        <w:t>://</w:t>
+                      </w:r>
+                      <w:r>
+                        <w:rPr>
+                          <w:rStyle w:val="Hyperlink"/>
+                          <w:noProof/>
                           <w:color w:val="95B3D7" w:themeColor="accent1" w:themeTint="99"/>
                           <w:sz w:val="17"/>
                           <w:szCs w:val="17"/>
                         </w:rPr>
-                        <w:t>u</w:t>
+                        <w:t>github</w:t>
+                      </w:r>
+                      <w:r>
+                        <w:rPr>
+                          <w:rStyle w:val="Hyperlink"/>
+                          <w:noProof/>
+                          <w:color w:val="95B3D7" w:themeColor="accent1" w:themeTint="99"/>
+                          <w:sz w:val="17"/>
+                          <w:szCs w:val="17"/>
+                          <w:lang w:val="ru-RU"/>
+                        </w:rPr>
+                        <w:t>.</w:t>
+                      </w:r>
+                      <w:r>
+                        <w:rPr>
+                          <w:rStyle w:val="Hyperlink"/>
+                          <w:noProof/>
+                          <w:color w:val="95B3D7" w:themeColor="accent1" w:themeTint="99"/>
+                          <w:sz w:val="17"/>
+                          <w:szCs w:val="17"/>
+                        </w:rPr>
+                        <w:t>com</w:t>
+                      </w:r>
+                      <w:r>
+                        <w:rPr>
+                          <w:rStyle w:val="Hyperlink"/>
+                          <w:noProof/>
+                          <w:color w:val="95B3D7" w:themeColor="accent1" w:themeTint="99"/>
+                          <w:sz w:val="17"/>
+                          <w:szCs w:val="17"/>
+                          <w:lang w:val="ru-RU"/>
+                        </w:rPr>
+                        <w:t>/</w:t>
+                      </w:r>
+                      <w:r>
+                        <w:rPr>
+                          <w:rStyle w:val="Hyperlink"/>
+                          <w:noProof/>
+                          <w:color w:val="95B3D7" w:themeColor="accent1" w:themeTint="99"/>
+                          <w:sz w:val="17"/>
+                          <w:szCs w:val="17"/>
+                        </w:rPr>
+                        <w:t>BG</w:t>
+                      </w:r>
+                      <w:r>
+                        <w:rPr>
+                          <w:rStyle w:val="Hyperlink"/>
+                          <w:noProof/>
+                          <w:color w:val="95B3D7" w:themeColor="accent1" w:themeTint="99"/>
+                          <w:sz w:val="17"/>
+                          <w:szCs w:val="17"/>
+                          <w:lang w:val="ru-RU"/>
+                        </w:rPr>
+                        <w:t>-</w:t>
+                      </w:r>
+                      <w:r>
+                        <w:rPr>
+                          <w:rStyle w:val="Hyperlink"/>
+                          <w:noProof/>
+                          <w:color w:val="95B3D7" w:themeColor="accent1" w:themeTint="99"/>
+                          <w:sz w:val="17"/>
+                          <w:szCs w:val="17"/>
+                        </w:rPr>
+                        <w:t>IT</w:t>
+                      </w:r>
+                      <w:r>
+                        <w:rPr>
+                          <w:rStyle w:val="Hyperlink"/>
+                          <w:noProof/>
+                          <w:color w:val="95B3D7" w:themeColor="accent1" w:themeTint="99"/>
+                          <w:sz w:val="17"/>
+                          <w:szCs w:val="17"/>
+                          <w:lang w:val="ru-RU"/>
+                        </w:rPr>
+                        <w:t>-</w:t>
+                      </w:r>
+                      <w:r>
+                        <w:rPr>
+                          <w:rStyle w:val="Hyperlink"/>
+                          <w:noProof/>
+                          <w:color w:val="95B3D7" w:themeColor="accent1" w:themeTint="99"/>
+                          <w:sz w:val="17"/>
+                          <w:szCs w:val="17"/>
+                        </w:rPr>
+                        <w:t>Edu</w:t>
                       </w:r>
                     </w:hyperlink>
                   </w:p>
@@ -4767,7 +4950,7 @@
       <mc:AlternateContent>
         <mc:Choice Requires="wps">
           <w:drawing>
-            <wp:anchor distT="0" distB="0" distL="114300" distR="114300" simplePos="0" relativeHeight="251659264" behindDoc="0" locked="0" layoutInCell="1" allowOverlap="1" wp14:anchorId="74365B18" wp14:editId="64518D3F">
+            <wp:anchor distT="0" distB="0" distL="114300" distR="114300" simplePos="0" relativeHeight="251659264" behindDoc="0" locked="0" layoutInCell="1" allowOverlap="1" wp14:anchorId="41DE7BF4" wp14:editId="0F460D6B">
               <wp:simplePos x="0" y="0"/>
               <wp:positionH relativeFrom="column">
                 <wp:posOffset>-1270</wp:posOffset>
@@ -4829,7 +5012,7 @@
         </mc:Choice>
         <mc:Fallback>
           <w:pict>
-            <v:line w14:anchorId="474764C8" id="Straight Connector 19" o:spid="_x0000_s1026" style="position:absolute;flip:y;z-index:251659264;visibility:visible;mso-wrap-style:square;mso-width-percent:0;mso-height-percent:0;mso-wrap-distance-left:9pt;mso-wrap-distance-top:0;mso-wrap-distance-right:9pt;mso-wrap-distance-bottom:0;mso-position-horizontal:absolute;mso-position-horizontal-relative:text;mso-position-vertical:absolute;mso-position-vertical-relative:text;mso-width-percent:0;mso-height-percent:0;mso-width-relative:page;mso-height-relative:page" from="-.1pt,5.2pt" to="520.7pt,5.2pt" o:gfxdata="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" strokecolor="#974706 [1609]" strokeweight="1pt">
+            <v:line w14:anchorId="23DA4A24" id="Straight Connector 19" o:spid="_x0000_s1026" style="position:absolute;flip:y;z-index:251659264;visibility:visible;mso-wrap-style:square;mso-width-percent:0;mso-height-percent:0;mso-wrap-distance-left:9pt;mso-wrap-distance-top:0;mso-wrap-distance-right:9pt;mso-wrap-distance-bottom:0;mso-position-horizontal:absolute;mso-position-horizontal-relative:text;mso-position-vertical:absolute;mso-position-vertical-relative:text;mso-width-percent:0;mso-height-percent:0;mso-width-relative:page;mso-height-relative:page" from="-.1pt,5.2pt" to="520.7pt,5.2pt" o:gfxdata="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" strokecolor="#974706 [1609]" strokeweight="1pt">
               <v:stroke endcap="round"/>
             </v:line>
           </w:pict>
@@ -4848,7 +5031,7 @@
       <mc:AlternateContent>
         <mc:Choice Requires="wps">
           <w:drawing>
-            <wp:anchor distT="0" distB="0" distL="114300" distR="114300" simplePos="0" relativeHeight="251661312" behindDoc="0" locked="0" layoutInCell="1" allowOverlap="1" wp14:anchorId="27A48886" wp14:editId="6E163FF6">
+            <wp:anchor distT="0" distB="0" distL="114300" distR="114300" simplePos="0" relativeHeight="251661312" behindDoc="0" locked="0" layoutInCell="1" allowOverlap="1" wp14:anchorId="0D7D8A2E" wp14:editId="242AC50E">
               <wp:simplePos x="0" y="0"/>
               <wp:positionH relativeFrom="column">
                 <wp:posOffset>5647055</wp:posOffset>
@@ -5052,7 +5235,7 @@
         </mc:Choice>
         <mc:Fallback>
           <w:pict>
-            <v:shape w14:anchorId="27A48886" id="Text Box 4" o:spid="_x0000_s1027" type="#_x0000_t202" style="position:absolute;margin-left:444.65pt;margin-top:8.35pt;width:70.9pt;height:15.9pt;z-index:251661312;visibility:visible;mso-wrap-style:square;mso-width-percent:0;mso-height-percent:0;mso-wrap-distance-left:9pt;mso-wrap-distance-top:0;mso-wrap-distance-right:9pt;mso-wrap-distance-bottom:0;mso-position-horizontal:absolute;mso-position-horizontal-relative:text;mso-position-vertical:absolute;mso-position-vertical-relative:text;mso-width-percent:0;mso-height-percent:0;mso-width-relative:page;mso-height-relative:page;v-text-anchor:middle" o:gfxdata="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" filled="f" stroked="f" strokeweight=".5pt">
+            <v:shape w14:anchorId="0D7D8A2E" id="Text Box 4" o:spid="_x0000_s1027" type="#_x0000_t202" style="position:absolute;margin-left:444.65pt;margin-top:8.35pt;width:70.9pt;height:15.9pt;z-index:251661312;visibility:visible;mso-wrap-style:square;mso-width-percent:0;mso-height-percent:0;mso-wrap-distance-left:9pt;mso-wrap-distance-top:0;mso-wrap-distance-right:9pt;mso-wrap-distance-bottom:0;mso-position-horizontal:absolute;mso-position-horizontal-relative:text;mso-position-vertical:absolute;mso-position-vertical-relative:text;mso-width-percent:0;mso-height-percent:0;mso-width-relative:page;mso-height-relative:page;v-text-anchor:middle" o:gfxdata="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" filled="f" stroked="f" strokeweight=".5pt">
               <v:textbox inset="0,0,0,0">
                 <w:txbxContent>
                   <w:p>

</xml_diff>